<commit_message>
Commit after talking to HAO
Feeling good about CSAS describing required and recommended fields for
data cite. Hoping to receive a plain text version of the metadata for
the instrument on a telescope on hinode. Also started mapping MODS.
</commit_message>
<xml_diff>
--- a/HAO/HAOprocessforDocumentation.docx
+++ b/HAO/HAOprocessforDocumentation.docx
@@ -89,41 +89,52 @@
       <w:r>
         <w:t>(link, description)</w:t>
       </w:r>
+    </w:p>
+    <w:p>
+      <w:pPr>
+        <w:pStyle w:val="Heading3"/>
+      </w:pPr>
+      <w:r>
+        <w:t xml:space="preserve">Make sure this encompasses all the concepts that HAO collects that the </w:t>
+      </w:r>
+      <w:proofErr w:type="spellStart"/>
+      <w:r>
+        <w:t>DataCite</w:t>
+      </w:r>
+      <w:proofErr w:type="spellEnd"/>
+      <w:r>
+        <w:t xml:space="preserve"> recommendation contains</w:t>
+      </w:r>
+    </w:p>
+    <w:p>
+      <w:pPr>
+        <w:pStyle w:val="Heading1"/>
+      </w:pPr>
+      <w:r>
+        <w:t>Next iteration</w:t>
+      </w:r>
+    </w:p>
+    <w:p>
+      <w:r>
+        <w:t xml:space="preserve">Create granule level metadata for each </w:t>
+      </w:r>
+      <w:r>
+        <w:t>level one data</w:t>
+      </w:r>
       <w:bookmarkStart w:id="0" w:name="_GoBack"/>
       <w:bookmarkEnd w:id="0"/>
-    </w:p>
-    <w:p>
-      <w:pPr>
-        <w:pStyle w:val="Heading3"/>
-      </w:pPr>
-      <w:r>
-        <w:t xml:space="preserve">Make sure this encompasses all the concepts that HAO collects that the </w:t>
-      </w:r>
-      <w:proofErr w:type="spellStart"/>
-      <w:r>
-        <w:t>DataCite</w:t>
-      </w:r>
-      <w:proofErr w:type="spellEnd"/>
-      <w:r>
-        <w:t xml:space="preserve"> recommendation contains</w:t>
-      </w:r>
-    </w:p>
-    <w:p>
-      <w:pPr>
-        <w:pStyle w:val="Heading1"/>
-      </w:pPr>
-      <w:r>
-        <w:t>Next iteration</w:t>
-      </w:r>
-    </w:p>
-    <w:p>
-      <w:r>
-        <w:t>Create granule level metadata for each image with a link to a reduced quality image. Non-experts will have difficulty accessing the images. Users will likely expect to be able to see simple data products like this through their browser without navigating an expert system middleman. Since almost all of the metadata for the individual FITS files will be the same as the rest of the files in the data product the only thing that would really change would be identifier and links which should be extractable from the database for the user.</w:t>
+      <w:r>
+        <w:t xml:space="preserve"> with a link to a reduced quality image. Non-experts will have difficulty accessing the images. Users will likely expect to be able to see simple data products like this through their browser without navigating an expert system middleman. Since almost all of the metadata for the individual FITS files will be the same as the rest of the files in the data product the only thing that would really change would be identifier and links which should be extractable from the database for the user.</w:t>
       </w:r>
     </w:p>
     <w:p>
       <w:r>
         <w:t>List everyone working on the telescopes as contributors. Consider the people that designed, calibrated, and headed up the project as the creator or author rather than an observatory. Just add contributors as they join the project and don’t delete those that have moved on.</w:t>
+      </w:r>
+    </w:p>
+    <w:p>
+      <w:r>
+        <w:t xml:space="preserve">Increase amount of information in the metadata that is in the FITS headers </w:t>
       </w:r>
     </w:p>
     <w:p/>

</xml_diff>